<commit_message>
update SDP v2.5 and report construction iteration 2 week 1
</commit_message>
<xml_diff>
--- a/docs/management/ktpm1_Group06_Software_development_plan_v2.docx
+++ b/docs/management/ktpm1_Group06_Software_development_plan_v2.docx
@@ -16,11 +16,21 @@
         <w:pStyle w:val="Title"/>
         <w:jc w:val="right"/>
       </w:pPr>
-      <w:fldSimple w:instr=" TITLE  \* MERGEFORMAT ">
-        <w:r>
-          <w:t>Software Development Plan (Small Project)</w:t>
-        </w:r>
-      </w:fldSimple>
+      <w:r>
+        <w:fldChar w:fldCharType="begin"/>
+      </w:r>
+      <w:r>
+        <w:instrText xml:space="preserve"> TITLE  \* MERGEFORMAT </w:instrText>
+      </w:r>
+      <w:r>
+        <w:fldChar w:fldCharType="separate"/>
+      </w:r>
+      <w:r>
+        <w:t>Software Development Plan (Small Project)</w:t>
+      </w:r>
+      <w:r>
+        <w:fldChar w:fldCharType="end"/>
+      </w:r>
     </w:p>
     <w:p>
       <w:pPr>
@@ -525,6 +535,68 @@
           </w:p>
         </w:tc>
       </w:tr>
+      <w:tr>
+        <w:tc>
+          <w:tcPr>
+            <w:tcW w:w="2304" w:type="dxa"/>
+          </w:tcPr>
+          <w:p>
+            <w:pPr>
+              <w:pStyle w:val="Tabletext"/>
+            </w:pPr>
+            <w:r>
+              <w:t>27/12/2020</w:t>
+            </w:r>
+          </w:p>
+        </w:tc>
+        <w:tc>
+          <w:tcPr>
+            <w:tcW w:w="1152" w:type="dxa"/>
+          </w:tcPr>
+          <w:p>
+            <w:pPr>
+              <w:pStyle w:val="Tabletext"/>
+            </w:pPr>
+            <w:r>
+              <w:t>2.5</w:t>
+            </w:r>
+          </w:p>
+        </w:tc>
+        <w:tc>
+          <w:tcPr>
+            <w:tcW w:w="3744" w:type="dxa"/>
+          </w:tcPr>
+          <w:p>
+            <w:pPr>
+              <w:pStyle w:val="Tabletext"/>
+            </w:pPr>
+            <w:r>
+              <w:t>Update EVP, Defect Trend, Acceptance Test Progress</w:t>
+            </w:r>
+          </w:p>
+          <w:p>
+            <w:pPr>
+              <w:pStyle w:val="Tabletext"/>
+            </w:pPr>
+            <w:r>
+              <w:t>Update schedule</w:t>
+            </w:r>
+          </w:p>
+        </w:tc>
+        <w:tc>
+          <w:tcPr>
+            <w:tcW w:w="2304" w:type="dxa"/>
+          </w:tcPr>
+          <w:p>
+            <w:pPr>
+              <w:pStyle w:val="Tabletext"/>
+            </w:pPr>
+            <w:r>
+              <w:t>Huỳnh Nhật Nam</w:t>
+            </w:r>
+          </w:p>
+        </w:tc>
+      </w:tr>
     </w:tbl>
     <w:p/>
     <w:p>
@@ -2749,11 +2821,22 @@
       <w:r>
         <w:br w:type="page"/>
       </w:r>
-      <w:fldSimple w:instr=" TITLE  \* MERGEFORMAT ">
-        <w:r>
-          <w:t>Software Development Plan (Small Project)</w:t>
-        </w:r>
-      </w:fldSimple>
+      <w:r>
+        <w:lastRenderedPageBreak/>
+        <w:fldChar w:fldCharType="begin"/>
+      </w:r>
+      <w:r>
+        <w:instrText xml:space="preserve"> TITLE  \* MERGEFORMAT </w:instrText>
+      </w:r>
+      <w:r>
+        <w:fldChar w:fldCharType="separate"/>
+      </w:r>
+      <w:r>
+        <w:t>Software Development Plan (Small Project)</w:t>
+      </w:r>
+      <w:r>
+        <w:fldChar w:fldCharType="end"/>
+      </w:r>
     </w:p>
     <w:p>
       <w:pPr>
@@ -4967,7 +5050,7 @@
                 <w:iCs w:val="0"/>
                 <w:color w:val="auto"/>
               </w:rPr>
-              <w:t>30/12/2020</w:t>
+              <w:t>3/1/2020</w:t>
             </w:r>
           </w:p>
         </w:tc>
@@ -11309,7 +11392,15 @@
                 <w:iCs w:val="0"/>
                 <w:color w:val="auto"/>
               </w:rPr>
-              <w:t>Before 10 PM 30/12/2020</w:t>
+              <w:t xml:space="preserve">Before 10 PM </w:t>
+            </w:r>
+            <w:r>
+              <w:rPr>
+                <w:i w:val="0"/>
+                <w:iCs w:val="0"/>
+                <w:color w:val="auto"/>
+              </w:rPr>
+              <w:t>3/1/2020</w:t>
             </w:r>
           </w:p>
         </w:tc>
@@ -11851,9 +11942,9 @@
         <w:ind w:left="720"/>
       </w:pPr>
       <w:r>
-        <w:pict w14:anchorId="0380B87F">
-          <v:shape id="_x0000_i1030" type="#_x0000_t75" style="width:468pt;height:292.8pt">
-            <v:imagedata r:id="rId11" o:title="E-commerce-EVP-chart (4)"/>
+        <w:pict w14:anchorId="126A1FA5">
+          <v:shape id="_x0000_i1032" type="#_x0000_t75" style="width:468pt;height:292.8pt">
+            <v:imagedata r:id="rId11" o:title="E-commerce-EVP-chart (5)"/>
           </v:shape>
         </w:pict>
       </w:r>
@@ -11890,9 +11981,9 @@
         <w:ind w:left="720"/>
       </w:pPr>
       <w:r>
-        <w:pict w14:anchorId="673B3967">
-          <v:shape id="_x0000_i1032" type="#_x0000_t75" style="width:468pt;height:327.6pt">
-            <v:imagedata r:id="rId12" o:title="Defect-Trend (2)"/>
+        <w:pict w14:anchorId="69860D19">
+          <v:shape id="_x0000_i1033" type="#_x0000_t75" style="width:468pt;height:327.6pt">
+            <v:imagedata r:id="rId12" o:title="Defect-Trend (3)"/>
           </v:shape>
         </w:pict>
       </w:r>
@@ -11934,9 +12025,9 @@
           <w:bCs/>
         </w:rPr>
         <w:lastRenderedPageBreak/>
-        <w:pict w14:anchorId="423D0EF9">
-          <v:shape id="_x0000_i1034" type="#_x0000_t75" style="width:468pt;height:327.6pt">
-            <v:imagedata r:id="rId13" o:title="Acceptance-Test-Progress"/>
+        <w:pict w14:anchorId="0FC5CBDC">
+          <v:shape id="_x0000_i1038" type="#_x0000_t75" style="width:468pt;height:327.6pt">
+            <v:imagedata r:id="rId13" o:title="Acceptance-Test-Progress (3)"/>
           </v:shape>
         </w:pict>
       </w:r>
@@ -13662,11 +13753,21 @@
           <w:r>
             <w:sym w:font="Symbol" w:char="F0D3"/>
           </w:r>
-          <w:fldSimple w:instr=" DOCPROPERTY &quot;Company&quot;  \* MERGEFORMAT ">
-            <w:r>
-              <w:t>&lt;Company Name&gt;</w:t>
-            </w:r>
-          </w:fldSimple>
+          <w:r>
+            <w:fldChar w:fldCharType="begin"/>
+          </w:r>
+          <w:r>
+            <w:instrText xml:space="preserve"> DOCPROPERTY "Company"  \* MERGEFORMAT </w:instrText>
+          </w:r>
+          <w:r>
+            <w:fldChar w:fldCharType="separate"/>
+          </w:r>
+          <w:r>
+            <w:t>&lt;Company Name&gt;</w:t>
+          </w:r>
+          <w:r>
+            <w:fldChar w:fldCharType="end"/>
+          </w:r>
           <w:r>
             <w:t xml:space="preserve">, </w:t>
           </w:r>
@@ -13930,11 +14031,21 @@
           <w:tcW w:w="6379" w:type="dxa"/>
         </w:tcPr>
         <w:p>
-          <w:fldSimple w:instr=" TITLE  \* MERGEFORMAT ">
-            <w:r>
-              <w:t>Software Development Plan (Small Project)</w:t>
-            </w:r>
-          </w:fldSimple>
+          <w:r>
+            <w:fldChar w:fldCharType="begin"/>
+          </w:r>
+          <w:r>
+            <w:instrText xml:space="preserve"> TITLE  \* MERGEFORMAT </w:instrText>
+          </w:r>
+          <w:r>
+            <w:fldChar w:fldCharType="separate"/>
+          </w:r>
+          <w:r>
+            <w:t>Software Development Plan (Small Project)</w:t>
+          </w:r>
+          <w:r>
+            <w:fldChar w:fldCharType="end"/>
+          </w:r>
         </w:p>
       </w:tc>
       <w:tc>

</xml_diff>